<commit_message>
updated plan notes based on lecture
</commit_message>
<xml_diff>
--- a/Ideas.docx
+++ b/Ideas.docx
@@ -312,26 +312,128 @@
           <w:highlight w:val="yellow"/>
         </w:rPr>
       </w:pPr>
+      <w:r>
+        <w:rPr>
+          <w:highlight w:val="yellow"/>
+        </w:rPr>
+        <w:t>If not collinear, stick with OLS from Step 3.</w:t>
+      </w:r>
+    </w:p>
+    <w:p>
+      <w:pPr>
+        <w:rPr>
+          <w:highlight w:val="yellow"/>
+        </w:rPr>
+      </w:pPr>
+    </w:p>
+    <w:p>
+      <w:r>
+        <w:t>Notes from Oct 2 lecture</w:t>
+      </w:r>
+    </w:p>
+    <w:p>
+      <w:pPr>
+        <w:pStyle w:val="ListParagraph"/>
+        <w:numPr>
+          <w:ilvl w:val="0"/>
+          <w:numId w:val="1"/>
+        </w:numPr>
+        <w:rPr>
+          <w:b/>
+        </w:rPr>
+      </w:pPr>
+      <w:r>
+        <w:rPr>
+          <w:b/>
+        </w:rPr>
+        <w:t>Tests for Normality</w:t>
+      </w:r>
+      <w:r>
+        <w:rPr>
+          <w:b/>
+        </w:rPr>
+        <w:t xml:space="preserve">: </w:t>
+      </w:r>
+      <w:r>
+        <w:t xml:space="preserve">This is important because otherwise you cannot </w:t>
+      </w:r>
+      <w:r>
+        <w:t>do statistical tests for inference on betas.</w:t>
+      </w:r>
+    </w:p>
+    <w:p>
+      <w:pPr>
+        <w:pStyle w:val="ListParagraph"/>
+        <w:numPr>
+          <w:ilvl w:val="1"/>
+          <w:numId w:val="1"/>
+        </w:numPr>
+      </w:pPr>
+      <w:r>
+        <w:t>P</w:t>
+      </w:r>
+      <w:r>
+        <w:t>eople are running into many issues with this</w:t>
+      </w:r>
+    </w:p>
+    <w:p>
+      <w:pPr>
+        <w:pStyle w:val="ListParagraph"/>
+        <w:numPr>
+          <w:ilvl w:val="1"/>
+          <w:numId w:val="1"/>
+        </w:numPr>
+      </w:pPr>
+      <w:r>
+        <w:t xml:space="preserve">Testing for outliers requires the normality assumption – this means we should </w:t>
+      </w:r>
+      <w:r>
+        <w:rPr>
+          <w:i/>
+        </w:rPr>
+        <w:t>test for normality first</w:t>
+      </w:r>
+      <w:r>
+        <w:t>.</w:t>
+      </w:r>
+    </w:p>
+    <w:p>
+      <w:pPr>
+        <w:pStyle w:val="ListParagraph"/>
+        <w:numPr>
+          <w:ilvl w:val="1"/>
+          <w:numId w:val="1"/>
+        </w:numPr>
+      </w:pPr>
+      <w:r>
+        <w:t>Be consistent and use the same normality test OR use multiple tests and discuss rigorously why their results differ.</w:t>
+      </w:r>
+    </w:p>
+    <w:p>
+      <w:pPr>
+        <w:pStyle w:val="ListParagraph"/>
+        <w:numPr>
+          <w:ilvl w:val="0"/>
+          <w:numId w:val="1"/>
+        </w:numPr>
+      </w:pPr>
+      <w:r>
+        <w:t xml:space="preserve">If you split a categorical variable and post-Lasso some of its levels go down to zero, it’s okay to use the original variable retaining only the levels that weren’t zeroed. </w:t>
+      </w:r>
+    </w:p>
+    <w:p>
+      <w:pPr>
+        <w:pStyle w:val="ListParagraph"/>
+        <w:numPr>
+          <w:ilvl w:val="0"/>
+          <w:numId w:val="1"/>
+        </w:numPr>
+      </w:pPr>
+      <w:r>
+        <w:t>Generalized linear model – allows non-constant variance.  JW said it is acceptable to test for variance and use a glm for the case study.</w:t>
+      </w:r>
       <w:bookmarkStart w:id="0" w:name="_GoBack"/>
       <w:bookmarkEnd w:id="0"/>
-    </w:p>
-    <w:p>
-      <w:pPr>
-        <w:pStyle w:val="ListParagraph"/>
-        <w:numPr>
-          <w:ilvl w:val="1"/>
-          <w:numId w:val="1"/>
-        </w:numPr>
-        <w:rPr>
-          <w:highlight w:val="yellow"/>
-        </w:rPr>
-      </w:pPr>
-      <w:r>
-        <w:rPr>
-          <w:highlight w:val="yellow"/>
-        </w:rPr>
-        <w:t>If not collinear, stick with OLS from Step 3.</w:t>
-      </w:r>
     </w:p>
     <w:sectPr>
       <w:pgSz w:w="12240" w:h="15840"/>

</xml_diff>